<commit_message>
commit setelah sekian lama sempro
</commit_message>
<xml_diff>
--- a/ta-document/Kartu Kendali Bimbingan LSI - 121140202.docx
+++ b/ta-document/Kartu Kendali Bimbingan LSI - 121140202.docx
@@ -75,7 +75,7 @@
           <w:sz w:val="24"/>
           <w:szCs w:val="24"/>
         </w:rPr>
-        <w:tab/>
+        <w:t xml:space="preserve"> </w:t>
       </w:r>
       <w:r>
         <w:rPr>
@@ -137,7 +137,7 @@
           <w:sz w:val="24"/>
           <w:szCs w:val="24"/>
         </w:rPr>
-        <w:tab/>
+        <w:t xml:space="preserve"> </w:t>
       </w:r>
       <w:r>
         <w:rPr>
@@ -161,7 +161,7 @@
           <w:tab w:val="left" w:pos="1020"/>
         </w:tabs>
         <w:spacing w:after="0" w:line="360" w:lineRule="auto"/>
-        <w:ind w:left="284" w:right="-6"/>
+        <w:ind w:left="1440" w:right="-6" w:hanging="1134"/>
         <w:rPr>
           <w:rFonts w:ascii="Times New Roman" w:eastAsia="Times New Roman" w:hAnsi="Times New Roman" w:cs="Times New Roman"/>
           <w:sz w:val="24"/>
@@ -201,7 +201,7 @@
           <w:sz w:val="24"/>
           <w:szCs w:val="24"/>
         </w:rPr>
-        <w:tab/>
+        <w:t xml:space="preserve"> </w:t>
       </w:r>
       <w:proofErr w:type="spellStart"/>
       <w:r>
@@ -210,144 +210,133 @@
           <w:sz w:val="24"/>
           <w:szCs w:val="24"/>
         </w:rPr>
-        <w:t>Klasifikasi</w:t>
-      </w:r>
-      <w:proofErr w:type="spellEnd"/>
+        <w:t>A</w:t>
+      </w:r>
       <w:r>
         <w:rPr>
           <w:rFonts w:ascii="Times New Roman" w:eastAsia="Times New Roman" w:hAnsi="Times New Roman" w:cs="Times New Roman"/>
           <w:sz w:val="24"/>
           <w:szCs w:val="24"/>
         </w:rPr>
-        <w:t xml:space="preserve"> </w:t>
-      </w:r>
-      <w:proofErr w:type="spellStart"/>
+        <w:t>nalisis</w:t>
+      </w:r>
+      <w:proofErr w:type="spellEnd"/>
       <w:r>
         <w:rPr>
           <w:rFonts w:ascii="Times New Roman" w:eastAsia="Times New Roman" w:hAnsi="Times New Roman" w:cs="Times New Roman"/>
           <w:sz w:val="24"/>
           <w:szCs w:val="24"/>
         </w:rPr>
-        <w:t>Komentar</w:t>
-      </w:r>
-      <w:proofErr w:type="spellEnd"/>
+        <w:t xml:space="preserve"> </w:t>
+      </w:r>
+      <w:proofErr w:type="spellStart"/>
       <w:r>
         <w:rPr>
           <w:rFonts w:ascii="Times New Roman" w:eastAsia="Times New Roman" w:hAnsi="Times New Roman" w:cs="Times New Roman"/>
           <w:sz w:val="24"/>
           <w:szCs w:val="24"/>
         </w:rPr>
-        <w:t xml:space="preserve"> </w:t>
-      </w:r>
+        <w:t>Sentimen</w:t>
+      </w:r>
+      <w:proofErr w:type="spellEnd"/>
       <w:r>
         <w:rPr>
           <w:rFonts w:ascii="Times New Roman" w:eastAsia="Times New Roman" w:hAnsi="Times New Roman" w:cs="Times New Roman"/>
           <w:sz w:val="24"/>
           <w:szCs w:val="24"/>
         </w:rPr>
-        <w:t>Cyberbullying</w:t>
-      </w:r>
+        <w:t xml:space="preserve"> </w:t>
+      </w:r>
+      <w:proofErr w:type="spellStart"/>
       <w:r>
         <w:rPr>
           <w:rFonts w:ascii="Times New Roman" w:eastAsia="Times New Roman" w:hAnsi="Times New Roman" w:cs="Times New Roman"/>
           <w:sz w:val="24"/>
           <w:szCs w:val="24"/>
         </w:rPr>
-        <w:t xml:space="preserve"> Pada Data </w:t>
-      </w:r>
-      <w:proofErr w:type="spellStart"/>
+        <w:t>Komentar</w:t>
+      </w:r>
+      <w:proofErr w:type="spellEnd"/>
       <w:r>
         <w:rPr>
           <w:rFonts w:ascii="Times New Roman" w:eastAsia="Times New Roman" w:hAnsi="Times New Roman" w:cs="Times New Roman"/>
           <w:sz w:val="24"/>
           <w:szCs w:val="24"/>
         </w:rPr>
-        <w:t>Komentar</w:t>
-      </w:r>
-      <w:proofErr w:type="spellEnd"/>
+        <w:t xml:space="preserve"> Cyberbullying Pada </w:t>
+      </w:r>
       <w:r>
         <w:rPr>
           <w:rFonts w:ascii="Times New Roman" w:eastAsia="Times New Roman" w:hAnsi="Times New Roman" w:cs="Times New Roman"/>
           <w:sz w:val="24"/>
           <w:szCs w:val="24"/>
         </w:rPr>
-        <w:t xml:space="preserve"> </w:t>
-      </w:r>
-      <w:proofErr w:type="spellStart"/>
+        <w:t xml:space="preserve">Sosial Media </w:t>
+      </w:r>
       <w:r>
         <w:rPr>
           <w:rFonts w:ascii="Times New Roman" w:eastAsia="Times New Roman" w:hAnsi="Times New Roman" w:cs="Times New Roman"/>
           <w:sz w:val="24"/>
           <w:szCs w:val="24"/>
         </w:rPr>
-        <w:t>Tiktok</w:t>
-      </w:r>
-      <w:proofErr w:type="spellEnd"/>
+        <w:t xml:space="preserve">TikTok </w:t>
+      </w:r>
+      <w:proofErr w:type="spellStart"/>
       <w:r>
         <w:rPr>
           <w:rFonts w:ascii="Times New Roman" w:eastAsia="Times New Roman" w:hAnsi="Times New Roman" w:cs="Times New Roman"/>
           <w:sz w:val="24"/>
           <w:szCs w:val="24"/>
         </w:rPr>
-        <w:t xml:space="preserve"> </w:t>
-      </w:r>
-      <w:proofErr w:type="spellStart"/>
+        <w:t>Menggunakan</w:t>
+      </w:r>
+      <w:proofErr w:type="spellEnd"/>
       <w:r>
         <w:rPr>
           <w:rFonts w:ascii="Times New Roman" w:eastAsia="Times New Roman" w:hAnsi="Times New Roman" w:cs="Times New Roman"/>
           <w:sz w:val="24"/>
           <w:szCs w:val="24"/>
         </w:rPr>
-        <w:t>Dengan</w:t>
-      </w:r>
-      <w:proofErr w:type="spellEnd"/>
+        <w:t xml:space="preserve"> </w:t>
+      </w:r>
+      <w:proofErr w:type="spellStart"/>
+      <w:proofErr w:type="gramStart"/>
       <w:r>
         <w:rPr>
           <w:rFonts w:ascii="Times New Roman" w:eastAsia="Times New Roman" w:hAnsi="Times New Roman" w:cs="Times New Roman"/>
           <w:sz w:val="24"/>
           <w:szCs w:val="24"/>
         </w:rPr>
-        <w:t xml:space="preserve"> </w:t>
-      </w:r>
-    </w:p>
-    <w:p>
-      <w:pPr>
-        <w:pBdr>
-          <w:top w:val="nil"/>
-          <w:left w:val="nil"/>
-          <w:bottom w:val="nil"/>
-          <w:right w:val="nil"/>
-          <w:between w:val="nil"/>
-        </w:pBdr>
-        <w:tabs>
-          <w:tab w:val="left" w:pos="1020"/>
-        </w:tabs>
-        <w:spacing w:after="0" w:line="360" w:lineRule="auto"/>
-        <w:ind w:left="2127" w:right="-6"/>
+        <w:t>Arsitektur</w:t>
+      </w:r>
+      <w:proofErr w:type="spellEnd"/>
+      <w:r>
         <w:rPr>
           <w:rFonts w:ascii="Times New Roman" w:eastAsia="Times New Roman" w:hAnsi="Times New Roman" w:cs="Times New Roman"/>
           <w:sz w:val="24"/>
           <w:szCs w:val="24"/>
         </w:rPr>
-      </w:pPr>
-      <w:proofErr w:type="spellStart"/>
+        <w:t xml:space="preserve"> </w:t>
+      </w:r>
       <w:r>
         <w:rPr>
           <w:rFonts w:ascii="Times New Roman" w:eastAsia="Times New Roman" w:hAnsi="Times New Roman" w:cs="Times New Roman"/>
           <w:sz w:val="24"/>
           <w:szCs w:val="24"/>
         </w:rPr>
-        <w:t>Algoritma</w:t>
-      </w:r>
-      <w:proofErr w:type="spellEnd"/>
+        <w:t xml:space="preserve"> </w:t>
+      </w:r>
+      <w:proofErr w:type="spellStart"/>
       <w:r>
         <w:rPr>
           <w:rFonts w:ascii="Times New Roman" w:eastAsia="Times New Roman" w:hAnsi="Times New Roman" w:cs="Times New Roman"/>
           <w:sz w:val="24"/>
           <w:szCs w:val="24"/>
         </w:rPr>
-        <w:t xml:space="preserve"> CNN</w:t>
-      </w:r>
+        <w:t>TextCNN</w:t>
+      </w:r>
+      <w:proofErr w:type="spellEnd"/>
+      <w:proofErr w:type="gramEnd"/>
     </w:p>
     <w:tbl>
       <w:tblPr>
@@ -663,6 +652,14 @@
                 <w:szCs w:val="24"/>
               </w:rPr>
             </w:pPr>
+            <w:r>
+              <w:rPr>
+                <w:rFonts w:ascii="Times New Roman" w:eastAsia="Times New Roman" w:hAnsi="Times New Roman" w:cs="Times New Roman"/>
+                <w:sz w:val="24"/>
+                <w:szCs w:val="24"/>
+              </w:rPr>
+              <w:t>24 April 2025</w:t>
+            </w:r>
           </w:p>
         </w:tc>
         <w:tc>
@@ -687,13 +684,58 @@
                 <w:between w:val="nil"/>
               </w:pBdr>
               <w:ind w:right="-6"/>
-              <w:jc w:val="center"/>
               <w:rPr>
                 <w:rFonts w:ascii="Times New Roman" w:eastAsia="Times New Roman" w:hAnsi="Times New Roman" w:cs="Times New Roman"/>
                 <w:sz w:val="24"/>
                 <w:szCs w:val="24"/>
               </w:rPr>
             </w:pPr>
+            <w:proofErr w:type="spellStart"/>
+            <w:r>
+              <w:rPr>
+                <w:rFonts w:ascii="Times New Roman" w:eastAsia="Times New Roman" w:hAnsi="Times New Roman" w:cs="Times New Roman"/>
+                <w:sz w:val="24"/>
+                <w:szCs w:val="24"/>
+              </w:rPr>
+              <w:t>Bimbingan</w:t>
+            </w:r>
+            <w:proofErr w:type="spellEnd"/>
+            <w:r>
+              <w:rPr>
+                <w:rFonts w:ascii="Times New Roman" w:eastAsia="Times New Roman" w:hAnsi="Times New Roman" w:cs="Times New Roman"/>
+                <w:sz w:val="24"/>
+                <w:szCs w:val="24"/>
+              </w:rPr>
+              <w:t xml:space="preserve"> </w:t>
+            </w:r>
+            <w:proofErr w:type="spellStart"/>
+            <w:r>
+              <w:rPr>
+                <w:rFonts w:ascii="Times New Roman" w:eastAsia="Times New Roman" w:hAnsi="Times New Roman" w:cs="Times New Roman"/>
+                <w:sz w:val="24"/>
+                <w:szCs w:val="24"/>
+              </w:rPr>
+              <w:t>topik</w:t>
+            </w:r>
+            <w:proofErr w:type="spellEnd"/>
+            <w:r>
+              <w:rPr>
+                <w:rFonts w:ascii="Times New Roman" w:eastAsia="Times New Roman" w:hAnsi="Times New Roman" w:cs="Times New Roman"/>
+                <w:sz w:val="24"/>
+                <w:szCs w:val="24"/>
+              </w:rPr>
+              <w:t xml:space="preserve"> </w:t>
+            </w:r>
+            <w:proofErr w:type="spellStart"/>
+            <w:r>
+              <w:rPr>
+                <w:rFonts w:ascii="Times New Roman" w:eastAsia="Times New Roman" w:hAnsi="Times New Roman" w:cs="Times New Roman"/>
+                <w:sz w:val="24"/>
+                <w:szCs w:val="24"/>
+              </w:rPr>
+              <w:t>penelitian</w:t>
+            </w:r>
+            <w:proofErr w:type="spellEnd"/>
           </w:p>
         </w:tc>
         <w:tc>
@@ -800,6 +842,14 @@
                 <w:szCs w:val="24"/>
               </w:rPr>
             </w:pPr>
+            <w:r>
+              <w:rPr>
+                <w:rFonts w:ascii="Times New Roman" w:eastAsia="Times New Roman" w:hAnsi="Times New Roman" w:cs="Times New Roman"/>
+                <w:sz w:val="24"/>
+                <w:szCs w:val="24"/>
+              </w:rPr>
+              <w:t>07 Juli 2025</w:t>
+            </w:r>
           </w:p>
         </w:tc>
         <w:tc>
@@ -824,13 +874,76 @@
                 <w:between w:val="nil"/>
               </w:pBdr>
               <w:ind w:right="-6"/>
-              <w:jc w:val="center"/>
               <w:rPr>
                 <w:rFonts w:ascii="Times New Roman" w:eastAsia="Times New Roman" w:hAnsi="Times New Roman" w:cs="Times New Roman"/>
                 <w:sz w:val="24"/>
                 <w:szCs w:val="24"/>
               </w:rPr>
             </w:pPr>
+            <w:proofErr w:type="spellStart"/>
+            <w:r>
+              <w:rPr>
+                <w:rFonts w:ascii="Times New Roman" w:eastAsia="Times New Roman" w:hAnsi="Times New Roman" w:cs="Times New Roman"/>
+                <w:sz w:val="24"/>
+                <w:szCs w:val="24"/>
+              </w:rPr>
+              <w:t>Bimbingan</w:t>
+            </w:r>
+            <w:proofErr w:type="spellEnd"/>
+            <w:r>
+              <w:rPr>
+                <w:rFonts w:ascii="Times New Roman" w:eastAsia="Times New Roman" w:hAnsi="Times New Roman" w:cs="Times New Roman"/>
+                <w:sz w:val="24"/>
+                <w:szCs w:val="24"/>
+              </w:rPr>
+              <w:t xml:space="preserve"> </w:t>
+            </w:r>
+            <w:proofErr w:type="spellStart"/>
+            <w:r>
+              <w:rPr>
+                <w:rFonts w:ascii="Times New Roman" w:eastAsia="Times New Roman" w:hAnsi="Times New Roman" w:cs="Times New Roman"/>
+                <w:sz w:val="24"/>
+                <w:szCs w:val="24"/>
+              </w:rPr>
+              <w:t>latar</w:t>
+            </w:r>
+            <w:proofErr w:type="spellEnd"/>
+            <w:r>
+              <w:rPr>
+                <w:rFonts w:ascii="Times New Roman" w:eastAsia="Times New Roman" w:hAnsi="Times New Roman" w:cs="Times New Roman"/>
+                <w:sz w:val="24"/>
+                <w:szCs w:val="24"/>
+              </w:rPr>
+              <w:t xml:space="preserve"> </w:t>
+            </w:r>
+            <w:proofErr w:type="spellStart"/>
+            <w:r>
+              <w:rPr>
+                <w:rFonts w:ascii="Times New Roman" w:eastAsia="Times New Roman" w:hAnsi="Times New Roman" w:cs="Times New Roman"/>
+                <w:sz w:val="24"/>
+                <w:szCs w:val="24"/>
+              </w:rPr>
+              <w:t>belakang</w:t>
+            </w:r>
+            <w:proofErr w:type="spellEnd"/>
+            <w:r>
+              <w:rPr>
+                <w:rFonts w:ascii="Times New Roman" w:eastAsia="Times New Roman" w:hAnsi="Times New Roman" w:cs="Times New Roman"/>
+                <w:sz w:val="24"/>
+                <w:szCs w:val="24"/>
+              </w:rPr>
+              <w:t xml:space="preserve"> </w:t>
+            </w:r>
+            <w:proofErr w:type="spellStart"/>
+            <w:r>
+              <w:rPr>
+                <w:rFonts w:ascii="Times New Roman" w:eastAsia="Times New Roman" w:hAnsi="Times New Roman" w:cs="Times New Roman"/>
+                <w:sz w:val="24"/>
+                <w:szCs w:val="24"/>
+              </w:rPr>
+              <w:t>penelitian</w:t>
+            </w:r>
+            <w:proofErr w:type="spellEnd"/>
           </w:p>
         </w:tc>
         <w:tc>
@@ -937,6 +1050,14 @@
                 <w:szCs w:val="24"/>
               </w:rPr>
             </w:pPr>
+            <w:r>
+              <w:rPr>
+                <w:rFonts w:ascii="Times New Roman" w:eastAsia="Times New Roman" w:hAnsi="Times New Roman" w:cs="Times New Roman"/>
+                <w:sz w:val="24"/>
+                <w:szCs w:val="24"/>
+              </w:rPr>
+              <w:t>07 Juli 2025</w:t>
+            </w:r>
           </w:p>
         </w:tc>
         <w:tc>
@@ -961,13 +1082,66 @@
                 <w:between w:val="nil"/>
               </w:pBdr>
               <w:ind w:right="-6"/>
-              <w:jc w:val="center"/>
               <w:rPr>
                 <w:rFonts w:ascii="Times New Roman" w:eastAsia="Times New Roman" w:hAnsi="Times New Roman" w:cs="Times New Roman"/>
                 <w:sz w:val="24"/>
                 <w:szCs w:val="24"/>
               </w:rPr>
             </w:pPr>
+            <w:proofErr w:type="spellStart"/>
+            <w:r>
+              <w:rPr>
+                <w:rFonts w:ascii="Times New Roman" w:eastAsia="Times New Roman" w:hAnsi="Times New Roman" w:cs="Times New Roman"/>
+                <w:sz w:val="24"/>
+                <w:szCs w:val="24"/>
+              </w:rPr>
+              <w:t>Bimbingan</w:t>
+            </w:r>
+            <w:proofErr w:type="spellEnd"/>
+            <w:r>
+              <w:rPr>
+                <w:rFonts w:ascii="Times New Roman" w:eastAsia="Times New Roman" w:hAnsi="Times New Roman" w:cs="Times New Roman"/>
+                <w:sz w:val="24"/>
+                <w:szCs w:val="24"/>
+              </w:rPr>
+              <w:t xml:space="preserve"> </w:t>
+            </w:r>
+            <w:proofErr w:type="spellStart"/>
+            <w:r>
+              <w:rPr>
+                <w:rFonts w:ascii="Times New Roman" w:eastAsia="Times New Roman" w:hAnsi="Times New Roman" w:cs="Times New Roman"/>
+                <w:sz w:val="24"/>
+                <w:szCs w:val="24"/>
+              </w:rPr>
+              <w:t>keseluruhan</w:t>
+            </w:r>
+            <w:proofErr w:type="spellEnd"/>
+            <w:r>
+              <w:rPr>
+                <w:rFonts w:ascii="Times New Roman" w:eastAsia="Times New Roman" w:hAnsi="Times New Roman" w:cs="Times New Roman"/>
+                <w:sz w:val="24"/>
+                <w:szCs w:val="24"/>
+              </w:rPr>
+              <w:t xml:space="preserve"> </w:t>
+            </w:r>
+            <w:proofErr w:type="spellStart"/>
+            <w:r>
+              <w:rPr>
+                <w:rFonts w:ascii="Times New Roman" w:eastAsia="Times New Roman" w:hAnsi="Times New Roman" w:cs="Times New Roman"/>
+                <w:sz w:val="24"/>
+                <w:szCs w:val="24"/>
+              </w:rPr>
+              <w:t>bab</w:t>
+            </w:r>
+            <w:proofErr w:type="spellEnd"/>
+            <w:r>
+              <w:rPr>
+                <w:rFonts w:ascii="Times New Roman" w:eastAsia="Times New Roman" w:hAnsi="Times New Roman" w:cs="Times New Roman"/>
+                <w:sz w:val="24"/>
+                <w:szCs w:val="24"/>
+              </w:rPr>
+              <w:t xml:space="preserve"> 1</w:t>
+            </w:r>
           </w:p>
         </w:tc>
         <w:tc>
@@ -1074,6 +1248,14 @@
                 <w:szCs w:val="24"/>
               </w:rPr>
             </w:pPr>
+            <w:r>
+              <w:rPr>
+                <w:rFonts w:ascii="Times New Roman" w:eastAsia="Times New Roman" w:hAnsi="Times New Roman" w:cs="Times New Roman"/>
+                <w:sz w:val="24"/>
+                <w:szCs w:val="24"/>
+              </w:rPr>
+              <w:t>06 Agustus 2025</w:t>
+            </w:r>
           </w:p>
         </w:tc>
         <w:tc>
@@ -1098,13 +1280,76 @@
                 <w:between w:val="nil"/>
               </w:pBdr>
               <w:ind w:right="-6"/>
-              <w:jc w:val="center"/>
               <w:rPr>
                 <w:rFonts w:ascii="Times New Roman" w:eastAsia="Times New Roman" w:hAnsi="Times New Roman" w:cs="Times New Roman"/>
                 <w:sz w:val="24"/>
                 <w:szCs w:val="24"/>
               </w:rPr>
             </w:pPr>
+            <w:proofErr w:type="spellStart"/>
+            <w:r>
+              <w:rPr>
+                <w:rFonts w:ascii="Times New Roman" w:eastAsia="Times New Roman" w:hAnsi="Times New Roman" w:cs="Times New Roman"/>
+                <w:sz w:val="24"/>
+                <w:szCs w:val="24"/>
+              </w:rPr>
+              <w:t>Bimbingan</w:t>
+            </w:r>
+            <w:proofErr w:type="spellEnd"/>
+            <w:r>
+              <w:rPr>
+                <w:rFonts w:ascii="Times New Roman" w:eastAsia="Times New Roman" w:hAnsi="Times New Roman" w:cs="Times New Roman"/>
+                <w:sz w:val="24"/>
+                <w:szCs w:val="24"/>
+              </w:rPr>
+              <w:t xml:space="preserve"> </w:t>
+            </w:r>
+            <w:proofErr w:type="spellStart"/>
+            <w:r>
+              <w:rPr>
+                <w:rFonts w:ascii="Times New Roman" w:eastAsia="Times New Roman" w:hAnsi="Times New Roman" w:cs="Times New Roman"/>
+                <w:sz w:val="24"/>
+                <w:szCs w:val="24"/>
+              </w:rPr>
+              <w:t>bab</w:t>
+            </w:r>
+            <w:proofErr w:type="spellEnd"/>
+            <w:r>
+              <w:rPr>
+                <w:rFonts w:ascii="Times New Roman" w:eastAsia="Times New Roman" w:hAnsi="Times New Roman" w:cs="Times New Roman"/>
+                <w:sz w:val="24"/>
+                <w:szCs w:val="24"/>
+              </w:rPr>
+              <w:t xml:space="preserve"> 1 dan </w:t>
+            </w:r>
+            <w:proofErr w:type="spellStart"/>
+            <w:r>
+              <w:rPr>
+                <w:rFonts w:ascii="Times New Roman" w:eastAsia="Times New Roman" w:hAnsi="Times New Roman" w:cs="Times New Roman"/>
+                <w:sz w:val="24"/>
+                <w:szCs w:val="24"/>
+              </w:rPr>
+              <w:t>tinjauan</w:t>
+            </w:r>
+            <w:proofErr w:type="spellEnd"/>
+            <w:r>
+              <w:rPr>
+                <w:rFonts w:ascii="Times New Roman" w:eastAsia="Times New Roman" w:hAnsi="Times New Roman" w:cs="Times New Roman"/>
+                <w:sz w:val="24"/>
+                <w:szCs w:val="24"/>
+              </w:rPr>
+              <w:t xml:space="preserve"> </w:t>
+            </w:r>
+            <w:proofErr w:type="spellStart"/>
+            <w:r>
+              <w:rPr>
+                <w:rFonts w:ascii="Times New Roman" w:eastAsia="Times New Roman" w:hAnsi="Times New Roman" w:cs="Times New Roman"/>
+                <w:sz w:val="24"/>
+                <w:szCs w:val="24"/>
+              </w:rPr>
+              <w:t>pustaka</w:t>
+            </w:r>
+            <w:proofErr w:type="spellEnd"/>
           </w:p>
         </w:tc>
         <w:tc>
@@ -1211,6 +1456,14 @@
                 <w:szCs w:val="24"/>
               </w:rPr>
             </w:pPr>
+            <w:r>
+              <w:rPr>
+                <w:rFonts w:ascii="Times New Roman" w:eastAsia="Times New Roman" w:hAnsi="Times New Roman" w:cs="Times New Roman"/>
+                <w:sz w:val="24"/>
+                <w:szCs w:val="24"/>
+              </w:rPr>
+              <w:t>15 Agustus 2025</w:t>
+            </w:r>
           </w:p>
         </w:tc>
         <w:tc>
@@ -1235,13 +1488,94 @@
                 <w:between w:val="nil"/>
               </w:pBdr>
               <w:ind w:right="-6"/>
-              <w:jc w:val="center"/>
               <w:rPr>
                 <w:rFonts w:ascii="Times New Roman" w:eastAsia="Times New Roman" w:hAnsi="Times New Roman" w:cs="Times New Roman"/>
                 <w:sz w:val="24"/>
                 <w:szCs w:val="24"/>
               </w:rPr>
             </w:pPr>
+            <w:proofErr w:type="spellStart"/>
+            <w:r>
+              <w:rPr>
+                <w:rFonts w:ascii="Times New Roman" w:eastAsia="Times New Roman" w:hAnsi="Times New Roman" w:cs="Times New Roman"/>
+                <w:sz w:val="24"/>
+                <w:szCs w:val="24"/>
+              </w:rPr>
+              <w:t>Bimbingan</w:t>
+            </w:r>
+            <w:proofErr w:type="spellEnd"/>
+            <w:r>
+              <w:rPr>
+                <w:rFonts w:ascii="Times New Roman" w:eastAsia="Times New Roman" w:hAnsi="Times New Roman" w:cs="Times New Roman"/>
+                <w:sz w:val="24"/>
+                <w:szCs w:val="24"/>
+              </w:rPr>
+              <w:t xml:space="preserve"> </w:t>
+            </w:r>
+            <w:proofErr w:type="spellStart"/>
+            <w:r>
+              <w:rPr>
+                <w:rFonts w:ascii="Times New Roman" w:eastAsia="Times New Roman" w:hAnsi="Times New Roman" w:cs="Times New Roman"/>
+                <w:sz w:val="24"/>
+                <w:szCs w:val="24"/>
+              </w:rPr>
+              <w:t>tinjauan</w:t>
+            </w:r>
+            <w:proofErr w:type="spellEnd"/>
+            <w:r>
+              <w:rPr>
+                <w:rFonts w:ascii="Times New Roman" w:eastAsia="Times New Roman" w:hAnsi="Times New Roman" w:cs="Times New Roman"/>
+                <w:sz w:val="24"/>
+                <w:szCs w:val="24"/>
+              </w:rPr>
+              <w:t xml:space="preserve"> </w:t>
+            </w:r>
+            <w:proofErr w:type="spellStart"/>
+            <w:r>
+              <w:rPr>
+                <w:rFonts w:ascii="Times New Roman" w:eastAsia="Times New Roman" w:hAnsi="Times New Roman" w:cs="Times New Roman"/>
+                <w:sz w:val="24"/>
+                <w:szCs w:val="24"/>
+              </w:rPr>
+              <w:t>pustaka</w:t>
+            </w:r>
+            <w:proofErr w:type="spellEnd"/>
+            <w:r>
+              <w:rPr>
+                <w:rFonts w:ascii="Times New Roman" w:eastAsia="Times New Roman" w:hAnsi="Times New Roman" w:cs="Times New Roman"/>
+                <w:sz w:val="24"/>
+                <w:szCs w:val="24"/>
+              </w:rPr>
+              <w:t xml:space="preserve"> dan </w:t>
+            </w:r>
+            <w:proofErr w:type="spellStart"/>
+            <w:r>
+              <w:rPr>
+                <w:rFonts w:ascii="Times New Roman" w:eastAsia="Times New Roman" w:hAnsi="Times New Roman" w:cs="Times New Roman"/>
+                <w:sz w:val="24"/>
+                <w:szCs w:val="24"/>
+              </w:rPr>
+              <w:t>landasan</w:t>
+            </w:r>
+            <w:proofErr w:type="spellEnd"/>
+            <w:r>
+              <w:rPr>
+                <w:rFonts w:ascii="Times New Roman" w:eastAsia="Times New Roman" w:hAnsi="Times New Roman" w:cs="Times New Roman"/>
+                <w:sz w:val="24"/>
+                <w:szCs w:val="24"/>
+              </w:rPr>
+              <w:t xml:space="preserve"> </w:t>
+            </w:r>
+            <w:proofErr w:type="spellStart"/>
+            <w:r>
+              <w:rPr>
+                <w:rFonts w:ascii="Times New Roman" w:eastAsia="Times New Roman" w:hAnsi="Times New Roman" w:cs="Times New Roman"/>
+                <w:sz w:val="24"/>
+                <w:szCs w:val="24"/>
+              </w:rPr>
+              <w:t>teori</w:t>
+            </w:r>
+            <w:proofErr w:type="spellEnd"/>
           </w:p>
         </w:tc>
         <w:tc>
@@ -1348,6 +1682,14 @@
                 <w:szCs w:val="24"/>
               </w:rPr>
             </w:pPr>
+            <w:r>
+              <w:rPr>
+                <w:rFonts w:ascii="Times New Roman" w:eastAsia="Times New Roman" w:hAnsi="Times New Roman" w:cs="Times New Roman"/>
+                <w:sz w:val="24"/>
+                <w:szCs w:val="24"/>
+              </w:rPr>
+              <w:t>29 Agustus 2025</w:t>
+            </w:r>
           </w:p>
         </w:tc>
         <w:tc>
@@ -1372,13 +1714,76 @@
                 <w:between w:val="nil"/>
               </w:pBdr>
               <w:ind w:right="-6"/>
-              <w:jc w:val="center"/>
               <w:rPr>
                 <w:rFonts w:ascii="Times New Roman" w:eastAsia="Times New Roman" w:hAnsi="Times New Roman" w:cs="Times New Roman"/>
                 <w:sz w:val="24"/>
                 <w:szCs w:val="24"/>
               </w:rPr>
             </w:pPr>
+            <w:proofErr w:type="spellStart"/>
+            <w:r>
+              <w:rPr>
+                <w:rFonts w:ascii="Times New Roman" w:eastAsia="Times New Roman" w:hAnsi="Times New Roman" w:cs="Times New Roman"/>
+                <w:sz w:val="24"/>
+                <w:szCs w:val="24"/>
+              </w:rPr>
+              <w:t>Bimbingan</w:t>
+            </w:r>
+            <w:proofErr w:type="spellEnd"/>
+            <w:r>
+              <w:rPr>
+                <w:rFonts w:ascii="Times New Roman" w:eastAsia="Times New Roman" w:hAnsi="Times New Roman" w:cs="Times New Roman"/>
+                <w:sz w:val="24"/>
+                <w:szCs w:val="24"/>
+              </w:rPr>
+              <w:t xml:space="preserve"> </w:t>
+            </w:r>
+            <w:proofErr w:type="spellStart"/>
+            <w:r>
+              <w:rPr>
+                <w:rFonts w:ascii="Times New Roman" w:eastAsia="Times New Roman" w:hAnsi="Times New Roman" w:cs="Times New Roman"/>
+                <w:sz w:val="24"/>
+                <w:szCs w:val="24"/>
+              </w:rPr>
+              <w:t>bab</w:t>
+            </w:r>
+            <w:proofErr w:type="spellEnd"/>
+            <w:r>
+              <w:rPr>
+                <w:rFonts w:ascii="Times New Roman" w:eastAsia="Times New Roman" w:hAnsi="Times New Roman" w:cs="Times New Roman"/>
+                <w:sz w:val="24"/>
+                <w:szCs w:val="24"/>
+              </w:rPr>
+              <w:t xml:space="preserve"> 2 dan </w:t>
+            </w:r>
+            <w:proofErr w:type="spellStart"/>
+            <w:r>
+              <w:rPr>
+                <w:rFonts w:ascii="Times New Roman" w:eastAsia="Times New Roman" w:hAnsi="Times New Roman" w:cs="Times New Roman"/>
+                <w:sz w:val="24"/>
+                <w:szCs w:val="24"/>
+              </w:rPr>
+              <w:t>alur</w:t>
+            </w:r>
+            <w:proofErr w:type="spellEnd"/>
+            <w:r>
+              <w:rPr>
+                <w:rFonts w:ascii="Times New Roman" w:eastAsia="Times New Roman" w:hAnsi="Times New Roman" w:cs="Times New Roman"/>
+                <w:sz w:val="24"/>
+                <w:szCs w:val="24"/>
+              </w:rPr>
+              <w:t xml:space="preserve"> </w:t>
+            </w:r>
+            <w:proofErr w:type="spellStart"/>
+            <w:r>
+              <w:rPr>
+                <w:rFonts w:ascii="Times New Roman" w:eastAsia="Times New Roman" w:hAnsi="Times New Roman" w:cs="Times New Roman"/>
+                <w:sz w:val="24"/>
+                <w:szCs w:val="24"/>
+              </w:rPr>
+              <w:t>penelitian</w:t>
+            </w:r>
+            <w:proofErr w:type="spellEnd"/>
           </w:p>
         </w:tc>
         <w:tc>
@@ -1478,12 +1883,37 @@
                 <w:between w:val="nil"/>
               </w:pBdr>
               <w:ind w:right="-6"/>
+              <w:jc w:val="center"/>
               <w:rPr>
                 <w:rFonts w:ascii="Times New Roman" w:eastAsia="Times New Roman" w:hAnsi="Times New Roman" w:cs="Times New Roman"/>
                 <w:sz w:val="24"/>
                 <w:szCs w:val="24"/>
               </w:rPr>
             </w:pPr>
+            <w:r>
+              <w:rPr>
+                <w:rFonts w:ascii="Times New Roman" w:eastAsia="Times New Roman" w:hAnsi="Times New Roman" w:cs="Times New Roman"/>
+                <w:sz w:val="24"/>
+                <w:szCs w:val="24"/>
+              </w:rPr>
+              <w:t>04</w:t>
+            </w:r>
+            <w:r>
+              <w:rPr>
+                <w:rFonts w:ascii="Times New Roman" w:eastAsia="Times New Roman" w:hAnsi="Times New Roman" w:cs="Times New Roman"/>
+                <w:sz w:val="24"/>
+                <w:szCs w:val="24"/>
+              </w:rPr>
+              <w:t xml:space="preserve"> </w:t>
+            </w:r>
+            <w:r>
+              <w:rPr>
+                <w:rFonts w:ascii="Times New Roman" w:eastAsia="Times New Roman" w:hAnsi="Times New Roman" w:cs="Times New Roman"/>
+                <w:sz w:val="24"/>
+                <w:szCs w:val="24"/>
+              </w:rPr>
+              <w:t>September 2025</w:t>
+            </w:r>
           </w:p>
         </w:tc>
         <w:tc>
@@ -1532,6 +1962,142 @@
                 <w:szCs w:val="24"/>
               </w:rPr>
             </w:pPr>
+            <w:proofErr w:type="spellStart"/>
+            <w:r>
+              <w:rPr>
+                <w:rFonts w:ascii="Times New Roman" w:eastAsia="Times New Roman" w:hAnsi="Times New Roman" w:cs="Times New Roman"/>
+                <w:sz w:val="24"/>
+                <w:szCs w:val="24"/>
+              </w:rPr>
+              <w:t>Bimbingan</w:t>
+            </w:r>
+            <w:proofErr w:type="spellEnd"/>
+            <w:r>
+              <w:rPr>
+                <w:rFonts w:ascii="Times New Roman" w:eastAsia="Times New Roman" w:hAnsi="Times New Roman" w:cs="Times New Roman"/>
+                <w:sz w:val="24"/>
+                <w:szCs w:val="24"/>
+              </w:rPr>
+              <w:t xml:space="preserve"> </w:t>
+            </w:r>
+            <w:proofErr w:type="spellStart"/>
+            <w:r>
+              <w:rPr>
+                <w:rFonts w:ascii="Times New Roman" w:eastAsia="Times New Roman" w:hAnsi="Times New Roman" w:cs="Times New Roman"/>
+                <w:sz w:val="24"/>
+                <w:szCs w:val="24"/>
+              </w:rPr>
+              <w:t>alur</w:t>
+            </w:r>
+            <w:proofErr w:type="spellEnd"/>
+            <w:r>
+              <w:rPr>
+                <w:rFonts w:ascii="Times New Roman" w:eastAsia="Times New Roman" w:hAnsi="Times New Roman" w:cs="Times New Roman"/>
+                <w:sz w:val="24"/>
+                <w:szCs w:val="24"/>
+              </w:rPr>
+              <w:t xml:space="preserve"> </w:t>
+            </w:r>
+            <w:proofErr w:type="spellStart"/>
+            <w:r>
+              <w:rPr>
+                <w:rFonts w:ascii="Times New Roman" w:eastAsia="Times New Roman" w:hAnsi="Times New Roman" w:cs="Times New Roman"/>
+                <w:sz w:val="24"/>
+                <w:szCs w:val="24"/>
+              </w:rPr>
+              <w:t>penelitian</w:t>
+            </w:r>
+            <w:proofErr w:type="spellEnd"/>
+            <w:r>
+              <w:rPr>
+                <w:rFonts w:ascii="Times New Roman" w:eastAsia="Times New Roman" w:hAnsi="Times New Roman" w:cs="Times New Roman"/>
+                <w:sz w:val="24"/>
+                <w:szCs w:val="24"/>
+              </w:rPr>
+              <w:t xml:space="preserve">, </w:t>
+            </w:r>
+            <w:proofErr w:type="spellStart"/>
+            <w:r>
+              <w:rPr>
+                <w:rFonts w:ascii="Times New Roman" w:eastAsia="Times New Roman" w:hAnsi="Times New Roman" w:cs="Times New Roman"/>
+                <w:sz w:val="24"/>
+                <w:szCs w:val="24"/>
+              </w:rPr>
+              <w:t>alat</w:t>
+            </w:r>
+            <w:proofErr w:type="spellEnd"/>
+            <w:r>
+              <w:rPr>
+                <w:rFonts w:ascii="Times New Roman" w:eastAsia="Times New Roman" w:hAnsi="Times New Roman" w:cs="Times New Roman"/>
+                <w:sz w:val="24"/>
+                <w:szCs w:val="24"/>
+              </w:rPr>
+              <w:t xml:space="preserve"> dan </w:t>
+            </w:r>
+            <w:proofErr w:type="spellStart"/>
+            <w:r>
+              <w:rPr>
+                <w:rFonts w:ascii="Times New Roman" w:eastAsia="Times New Roman" w:hAnsi="Times New Roman" w:cs="Times New Roman"/>
+                <w:sz w:val="24"/>
+                <w:szCs w:val="24"/>
+              </w:rPr>
+              <w:t>bahan</w:t>
+            </w:r>
+            <w:proofErr w:type="spellEnd"/>
+            <w:r>
+              <w:rPr>
+                <w:rFonts w:ascii="Times New Roman" w:eastAsia="Times New Roman" w:hAnsi="Times New Roman" w:cs="Times New Roman"/>
+                <w:sz w:val="24"/>
+                <w:szCs w:val="24"/>
+              </w:rPr>
+              <w:t xml:space="preserve"> </w:t>
+            </w:r>
+            <w:proofErr w:type="spellStart"/>
+            <w:r>
+              <w:rPr>
+                <w:rFonts w:ascii="Times New Roman" w:eastAsia="Times New Roman" w:hAnsi="Times New Roman" w:cs="Times New Roman"/>
+                <w:sz w:val="24"/>
+                <w:szCs w:val="24"/>
+              </w:rPr>
+              <w:t>serta</w:t>
+            </w:r>
+            <w:proofErr w:type="spellEnd"/>
+            <w:r>
+              <w:rPr>
+                <w:rFonts w:ascii="Times New Roman" w:eastAsia="Times New Roman" w:hAnsi="Times New Roman" w:cs="Times New Roman"/>
+                <w:sz w:val="24"/>
+                <w:szCs w:val="24"/>
+              </w:rPr>
+              <w:t xml:space="preserve"> </w:t>
+            </w:r>
+            <w:proofErr w:type="spellStart"/>
+            <w:r>
+              <w:rPr>
+                <w:rFonts w:ascii="Times New Roman" w:eastAsia="Times New Roman" w:hAnsi="Times New Roman" w:cs="Times New Roman"/>
+                <w:sz w:val="24"/>
+                <w:szCs w:val="24"/>
+              </w:rPr>
+              <w:t>penjabaran</w:t>
+            </w:r>
+            <w:proofErr w:type="spellEnd"/>
+            <w:r>
+              <w:rPr>
+                <w:rFonts w:ascii="Times New Roman" w:eastAsia="Times New Roman" w:hAnsi="Times New Roman" w:cs="Times New Roman"/>
+                <w:sz w:val="24"/>
+                <w:szCs w:val="24"/>
+              </w:rPr>
+              <w:t xml:space="preserve"> Langkah </w:t>
+            </w:r>
+            <w:proofErr w:type="spellStart"/>
+            <w:r>
+              <w:rPr>
+                <w:rFonts w:ascii="Times New Roman" w:eastAsia="Times New Roman" w:hAnsi="Times New Roman" w:cs="Times New Roman"/>
+                <w:sz w:val="24"/>
+                <w:szCs w:val="24"/>
+              </w:rPr>
+              <w:t>penelitian</w:t>
+            </w:r>
+            <w:proofErr w:type="spellEnd"/>
           </w:p>
         </w:tc>
         <w:tc>
@@ -2636,7 +3202,27 @@
         <w:sz w:val="24"/>
         <w:szCs w:val="24"/>
       </w:rPr>
-      <w:t xml:space="preserve">Jalan Terusan </w:t>
+      <w:t xml:space="preserve">Jalan </w:t>
+    </w:r>
+    <w:proofErr w:type="spellStart"/>
+    <w:r>
+      <w:rPr>
+        <w:rFonts w:ascii="Times New Roman" w:eastAsia="Times New Roman" w:hAnsi="Times New Roman" w:cs="Times New Roman"/>
+        <w:color w:val="000000"/>
+        <w:sz w:val="24"/>
+        <w:szCs w:val="24"/>
+      </w:rPr>
+      <w:t>Terusan</w:t>
+    </w:r>
+    <w:proofErr w:type="spellEnd"/>
+    <w:r>
+      <w:rPr>
+        <w:rFonts w:ascii="Times New Roman" w:eastAsia="Times New Roman" w:hAnsi="Times New Roman" w:cs="Times New Roman"/>
+        <w:color w:val="000000"/>
+        <w:sz w:val="24"/>
+        <w:szCs w:val="24"/>
+      </w:rPr>
+      <w:t xml:space="preserve"> </w:t>
     </w:r>
     <w:proofErr w:type="spellStart"/>
     <w:r>

</xml_diff>